<commit_message>
done first bean for lab4 opi
</commit_message>
<xml_diff>
--- a/opi/lab4/Отчет.docx
+++ b/opi/lab4/Отчет.docx
@@ -156,11 +156,7 @@
       </w:pPr>
       <w:r>
         <w:rPr/>
-        <w:t>Лабораторная работа №</w:t>
-      </w:r>
-      <w:r>
-        <w:rPr/>
-        <w:t>4</w:t>
+        <w:t>Лабораторная работа №4</w:t>
       </w:r>
     </w:p>
     <w:p>
@@ -172,11 +168,7 @@
       </w:pPr>
       <w:r>
         <w:rPr/>
-        <w:t>Вариант №</w:t>
-      </w:r>
-      <w:r>
-        <w:rPr/>
-        <w:t>645</w:t>
+        <w:t>Вариант №645</w:t>
       </w:r>
     </w:p>
     <w:p>
@@ -592,6 +584,10 @@
     <w:p>
       <w:pPr>
         <w:pStyle w:val="Heading2"/>
+        <w:numPr>
+          <w:ilvl w:val="1"/>
+          <w:numId w:val="1"/>
+        </w:numPr>
         <w:bidi w:val="0"/>
         <w:ind w:hanging="0" w:start="0"/>
         <w:jc w:val="start"/>
@@ -620,7 +616,7 @@
             <wp:positionV relativeFrom="paragraph">
               <wp:posOffset>635</wp:posOffset>
             </wp:positionV>
-            <wp:extent cx="6120130" cy="3032125"/>
+            <wp:extent cx="6120130" cy="2979420"/>
             <wp:effectExtent l="0" t="0" r="0" b="0"/>
             <wp:wrapSquare wrapText="largest"/>
             <wp:docPr id="1" name="Изображение1" descr="" title=""/>
@@ -645,7 +641,7 @@
                   <pic:spPr bwMode="auto">
                     <a:xfrm>
                       <a:off x="0" y="0"/>
-                      <a:ext cx="6120130" cy="3032125"/>
+                      <a:ext cx="6120130" cy="2979420"/>
                     </a:xfrm>
                     <a:prstGeom prst="rect">
                       <a:avLst/>
@@ -662,6 +658,10 @@
     <w:p>
       <w:pPr>
         <w:pStyle w:val="Heading2"/>
+        <w:numPr>
+          <w:ilvl w:val="1"/>
+          <w:numId w:val="1"/>
+        </w:numPr>
         <w:bidi w:val="0"/>
         <w:ind w:hanging="0" w:start="0"/>
         <w:jc w:val="start"/>
@@ -686,6 +686,10 @@
     <w:p>
       <w:pPr>
         <w:pStyle w:val="Heading2"/>
+        <w:numPr>
+          <w:ilvl w:val="1"/>
+          <w:numId w:val="1"/>
+        </w:numPr>
         <w:bidi w:val="0"/>
         <w:ind w:hanging="0" w:start="0"/>
         <w:jc w:val="start"/>
@@ -699,6 +703,10 @@
     <w:p>
       <w:pPr>
         <w:pStyle w:val="Heading2"/>
+        <w:numPr>
+          <w:ilvl w:val="1"/>
+          <w:numId w:val="1"/>
+        </w:numPr>
         <w:bidi w:val="0"/>
         <w:ind w:hanging="0" w:start="0"/>
         <w:jc w:val="start"/>
@@ -712,6 +720,10 @@
     <w:p>
       <w:pPr>
         <w:pStyle w:val="Heading2"/>
+        <w:numPr>
+          <w:ilvl w:val="1"/>
+          <w:numId w:val="1"/>
+        </w:numPr>
         <w:bidi w:val="0"/>
         <w:ind w:hanging="0" w:start="0"/>
         <w:jc w:val="start"/>
@@ -725,6 +737,10 @@
     <w:p>
       <w:pPr>
         <w:pStyle w:val="Heading2"/>
+        <w:numPr>
+          <w:ilvl w:val="1"/>
+          <w:numId w:val="1"/>
+        </w:numPr>
         <w:bidi w:val="0"/>
         <w:spacing w:before="200" w:after="120"/>
         <w:ind w:hanging="0" w:start="0"/>
@@ -743,6 +759,7 @@
       <w:pgNumType w:fmt="decimal"/>
       <w:formProt w:val="false"/>
       <w:textDirection w:val="lrTb"/>
+      <w:docGrid w:type="default" w:linePitch="100" w:charSpace="0"/>
     </w:sectPr>
   </w:body>
 </w:document>
@@ -763,10 +780,137 @@
         </w:tabs>
         <w:ind w:start="0" w:hanging="0"/>
       </w:pPr>
+      <w:rPr/>
     </w:lvl>
     <w:lvl w:ilvl="1">
       <w:start w:val="1"/>
-      <w:pStyle w:val="Heading2"/>
+      <w:numFmt w:val="none"/>
+      <w:suff w:val="nothing"/>
+      <w:lvlText w:val=""/>
+      <w:lvlJc w:val="start"/>
+      <w:pPr>
+        <w:tabs>
+          <w:tab w:val="num" w:pos="0"/>
+        </w:tabs>
+        <w:ind w:start="0" w:hanging="0"/>
+      </w:pPr>
+      <w:rPr/>
+    </w:lvl>
+    <w:lvl w:ilvl="2">
+      <w:start w:val="1"/>
+      <w:numFmt w:val="none"/>
+      <w:suff w:val="nothing"/>
+      <w:lvlText w:val=""/>
+      <w:lvlJc w:val="start"/>
+      <w:pPr>
+        <w:tabs>
+          <w:tab w:val="num" w:pos="0"/>
+        </w:tabs>
+        <w:ind w:start="0" w:hanging="0"/>
+      </w:pPr>
+      <w:rPr/>
+    </w:lvl>
+    <w:lvl w:ilvl="3">
+      <w:start w:val="1"/>
+      <w:numFmt w:val="none"/>
+      <w:suff w:val="nothing"/>
+      <w:lvlText w:val=""/>
+      <w:lvlJc w:val="start"/>
+      <w:pPr>
+        <w:tabs>
+          <w:tab w:val="num" w:pos="0"/>
+        </w:tabs>
+        <w:ind w:start="0" w:hanging="0"/>
+      </w:pPr>
+      <w:rPr/>
+    </w:lvl>
+    <w:lvl w:ilvl="4">
+      <w:start w:val="1"/>
+      <w:numFmt w:val="none"/>
+      <w:suff w:val="nothing"/>
+      <w:lvlText w:val=""/>
+      <w:lvlJc w:val="start"/>
+      <w:pPr>
+        <w:tabs>
+          <w:tab w:val="num" w:pos="0"/>
+        </w:tabs>
+        <w:ind w:start="0" w:hanging="0"/>
+      </w:pPr>
+      <w:rPr/>
+    </w:lvl>
+    <w:lvl w:ilvl="5">
+      <w:start w:val="1"/>
+      <w:numFmt w:val="none"/>
+      <w:suff w:val="nothing"/>
+      <w:lvlText w:val=""/>
+      <w:lvlJc w:val="start"/>
+      <w:pPr>
+        <w:tabs>
+          <w:tab w:val="num" w:pos="0"/>
+        </w:tabs>
+        <w:ind w:start="0" w:hanging="0"/>
+      </w:pPr>
+      <w:rPr/>
+    </w:lvl>
+    <w:lvl w:ilvl="6">
+      <w:start w:val="1"/>
+      <w:numFmt w:val="none"/>
+      <w:suff w:val="nothing"/>
+      <w:lvlText w:val=""/>
+      <w:lvlJc w:val="start"/>
+      <w:pPr>
+        <w:tabs>
+          <w:tab w:val="num" w:pos="0"/>
+        </w:tabs>
+        <w:ind w:start="0" w:hanging="0"/>
+      </w:pPr>
+      <w:rPr/>
+    </w:lvl>
+    <w:lvl w:ilvl="7">
+      <w:start w:val="1"/>
+      <w:numFmt w:val="none"/>
+      <w:suff w:val="nothing"/>
+      <w:lvlText w:val=""/>
+      <w:lvlJc w:val="start"/>
+      <w:pPr>
+        <w:tabs>
+          <w:tab w:val="num" w:pos="0"/>
+        </w:tabs>
+        <w:ind w:start="0" w:hanging="0"/>
+      </w:pPr>
+      <w:rPr/>
+    </w:lvl>
+    <w:lvl w:ilvl="8">
+      <w:start w:val="1"/>
+      <w:numFmt w:val="none"/>
+      <w:suff w:val="nothing"/>
+      <w:lvlText w:val=""/>
+      <w:lvlJc w:val="start"/>
+      <w:pPr>
+        <w:tabs>
+          <w:tab w:val="num" w:pos="0"/>
+        </w:tabs>
+        <w:ind w:start="0" w:hanging="0"/>
+      </w:pPr>
+      <w:rPr/>
+    </w:lvl>
+  </w:abstractNum>
+  <w:abstractNum w:abstractNumId="2">
+    <w:lvl w:ilvl="0">
+      <w:start w:val="1"/>
+      <w:numFmt w:val="none"/>
+      <w:suff w:val="nothing"/>
+      <w:lvlText w:val=""/>
+      <w:lvlJc w:val="start"/>
+      <w:pPr>
+        <w:tabs>
+          <w:tab w:val="num" w:pos="0"/>
+        </w:tabs>
+        <w:ind w:start="0" w:hanging="0"/>
+      </w:pPr>
+    </w:lvl>
+    <w:lvl w:ilvl="1">
+      <w:start w:val="1"/>
       <w:numFmt w:val="none"/>
       <w:suff w:val="nothing"/>
       <w:lvlText w:val=""/>
@@ -872,6 +1016,9 @@
   </w:abstractNum>
   <w:num w:numId="1">
     <w:abstractNumId w:val="1"/>
+  </w:num>
+  <w:num w:numId="2">
+    <w:abstractNumId w:val="2"/>
   </w:num>
 </w:numbering>
 </file>
@@ -890,7 +1037,6 @@
     </w:rPrDefault>
     <w:pPrDefault>
       <w:pPr>
-        <w:widowControl/>
         <w:suppressAutoHyphens w:val="true"/>
       </w:pPr>
     </w:pPrDefault>
@@ -900,7 +1046,10 @@
     <w:qFormat/>
     <w:pPr>
       <w:widowControl/>
+      <w:suppressAutoHyphens w:val="true"/>
       <w:bidi w:val="0"/>
+      <w:spacing w:before="0" w:after="0"/>
+      <w:jc w:val="start"/>
     </w:pPr>
     <w:rPr>
       <w:rFonts w:ascii="Liberation Serif" w:hAnsi="Liberation Serif" w:eastAsia="Noto Sans" w:cs="Noto Sans"/>
@@ -913,7 +1062,7 @@
   </w:style>
   <w:style w:type="paragraph" w:styleId="Heading2">
     <w:name w:val="heading 2"/>
-    <w:basedOn w:val="Style14"/>
+    <w:basedOn w:val="user"/>
     <w:next w:val="BodyText"/>
     <w:qFormat/>
     <w:pPr>
@@ -984,6 +1133,30 @@
   </w:style>
   <w:style w:type="paragraph" w:styleId="Style15">
     <w:name w:val="Указатель"/>
+    <w:basedOn w:val="Normal"/>
+    <w:qFormat/>
+    <w:pPr>
+      <w:suppressLineNumbers/>
+    </w:pPr>
+    <w:rPr/>
+  </w:style>
+  <w:style w:type="paragraph" w:styleId="user">
+    <w:name w:val="Заголовок (user)"/>
+    <w:basedOn w:val="Normal"/>
+    <w:next w:val="BodyText"/>
+    <w:qFormat/>
+    <w:pPr>
+      <w:keepNext w:val="true"/>
+      <w:spacing w:before="240" w:after="120"/>
+    </w:pPr>
+    <w:rPr>
+      <w:rFonts w:ascii="Liberation Sans" w:hAnsi="Liberation Sans" w:eastAsia="Noto Sans" w:cs="Noto Sans"/>
+      <w:sz w:val="28"/>
+      <w:szCs w:val="28"/>
+    </w:rPr>
+  </w:style>
+  <w:style w:type="paragraph" w:styleId="user1">
+    <w:name w:val="Указатель (user)"/>
     <w:basedOn w:val="Normal"/>
     <w:qFormat/>
     <w:pPr>

</xml_diff>